<commit_message>
major revision to structure
</commit_message>
<xml_diff>
--- a/item-review-2/Overview of Expert Review v2.0 Results.docx
+++ b/item-review-2/Overview of Expert Review v2.0 Results.docx
@@ -19,6 +19,26 @@
           <w:sz w:val="32"/>
           <w:szCs w:val="32"/>
         </w:rPr>
+        <w:t>POOLS v2.0 Expert Review</w:t>
+      </w:r>
+    </w:p>
+    <w:p>
+      <w:pPr>
+        <w:jc w:val="center"/>
+        <w:rPr>
+          <w:b/>
+          <w:bCs/>
+          <w:sz w:val="28"/>
+          <w:szCs w:val="28"/>
+        </w:rPr>
+      </w:pPr>
+      <w:r>
+        <w:rPr>
+          <w:b/>
+          <w:bCs/>
+          <w:sz w:val="28"/>
+          <w:szCs w:val="28"/>
+        </w:rPr>
         <w:t>Overview of Item Review Results &amp; Development Recommendations</w:t>
       </w:r>
     </w:p>
@@ -68,11 +88,91 @@
     <w:p>
       <w:pPr>
         <w:pStyle w:val="ListParagraph"/>
+        <w:numPr>
+          <w:ilvl w:val="0"/>
+          <w:numId w:val="16"/>
+        </w:numPr>
         <w:rPr>
           <w:sz w:val="24"/>
           <w:szCs w:val="24"/>
         </w:rPr>
       </w:pPr>
+      <w:r>
+        <w:rPr>
+          <w:sz w:val="24"/>
+          <w:szCs w:val="24"/>
+        </w:rPr>
+        <w:t>Most online courses and programs I've seen find their theoretical support from progressivism and constructivism. For a study of perceptions of</w:t>
+      </w:r>
+      <w:r>
+        <w:rPr>
+          <w:sz w:val="24"/>
+          <w:szCs w:val="24"/>
+        </w:rPr>
+        <w:t xml:space="preserve"> </w:t>
+      </w:r>
+      <w:r>
+        <w:rPr>
+          <w:sz w:val="24"/>
+          <w:szCs w:val="24"/>
+        </w:rPr>
+        <w:t>online learning, it might be interesting to explore deeper the role of experience as well as discovery of knowledge as part of your constructs</w:t>
+      </w:r>
+    </w:p>
+    <w:p>
+      <w:pPr>
+        <w:pStyle w:val="ListParagraph"/>
+        <w:numPr>
+          <w:ilvl w:val="0"/>
+          <w:numId w:val="16"/>
+        </w:numPr>
+        <w:rPr>
+          <w:sz w:val="24"/>
+          <w:szCs w:val="24"/>
+        </w:rPr>
+      </w:pPr>
+      <w:r>
+        <w:rPr>
+          <w:sz w:val="24"/>
+          <w:szCs w:val="24"/>
+        </w:rPr>
+        <w:t>I cannot recall the stated purpose of the instrument, but some items pertaining to perceptions about the need for online learning, equity in online learning, and instruction for special populations/subject content may be considered, as they could provide insight into motivational for</w:t>
+      </w:r>
+      <w:r>
+        <w:rPr>
+          <w:sz w:val="24"/>
+          <w:szCs w:val="24"/>
+        </w:rPr>
+        <w:t xml:space="preserve"> </w:t>
+      </w:r>
+      <w:r>
+        <w:rPr>
+          <w:sz w:val="24"/>
+          <w:szCs w:val="24"/>
+        </w:rPr>
+        <w:t>adopting or rejecting online learning as a viable instructional modality.</w:t>
+      </w:r>
+    </w:p>
+    <w:p>
+      <w:pPr>
+        <w:pStyle w:val="ListParagraph"/>
+        <w:numPr>
+          <w:ilvl w:val="0"/>
+          <w:numId w:val="16"/>
+        </w:numPr>
+        <w:rPr>
+          <w:sz w:val="24"/>
+          <w:szCs w:val="24"/>
+        </w:rPr>
+      </w:pPr>
+      <w:r>
+        <w:rPr>
+          <w:rFonts w:ascii="ArialMT" w:cs="ArialMT"/>
+          <w:sz w:val="18"/>
+          <w:szCs w:val="18"/>
+        </w:rPr>
+        <w:t>I think that it depends on the type of online learning offered and the knowledge and flexibility of the instructor about online learning.</w:t>
+      </w:r>
     </w:p>
     <w:p>
       <w:pPr>
@@ -83,14 +183,63 @@
           <w:szCs w:val="28"/>
         </w:rPr>
       </w:pPr>
-      <w:r>
+    </w:p>
+    <w:p>
+      <w:pPr>
         <w:rPr>
           <w:b/>
           <w:bCs/>
           <w:sz w:val="28"/>
           <w:szCs w:val="28"/>
         </w:rPr>
-        <w:t>Item-Construct Coherence</w:t>
+      </w:pPr>
+    </w:p>
+    <w:p>
+      <w:pPr>
+        <w:rPr>
+          <w:b/>
+          <w:bCs/>
+          <w:sz w:val="28"/>
+          <w:szCs w:val="28"/>
+        </w:rPr>
+      </w:pPr>
+    </w:p>
+    <w:p>
+      <w:pPr>
+        <w:rPr>
+          <w:b/>
+          <w:bCs/>
+          <w:sz w:val="28"/>
+          <w:szCs w:val="28"/>
+        </w:rPr>
+      </w:pPr>
+    </w:p>
+    <w:p>
+      <w:pPr>
+        <w:rPr>
+          <w:b/>
+          <w:bCs/>
+          <w:sz w:val="28"/>
+          <w:szCs w:val="28"/>
+        </w:rPr>
+      </w:pPr>
+      <w:r>
+        <w:rPr>
+          <w:b/>
+          <w:bCs/>
+          <w:sz w:val="28"/>
+          <w:szCs w:val="28"/>
+        </w:rPr>
+        <w:t>I</w:t>
+      </w:r>
+      <w:r>
+        <w:rPr>
+          <w:b/>
+          <w:bCs/>
+          <w:sz w:val="28"/>
+          <w:szCs w:val="28"/>
+        </w:rPr>
+        <w:t>tem-Construct Coherence</w:t>
       </w:r>
     </w:p>
     <w:p>
@@ -140,51 +289,36 @@
     <w:p>
       <w:pPr>
         <w:rPr>
-          <w:sz w:val="24"/>
-          <w:szCs w:val="24"/>
-        </w:rPr>
-      </w:pPr>
-    </w:p>
-    <w:p>
-      <w:pPr>
-        <w:rPr>
-          <w:sz w:val="24"/>
-          <w:szCs w:val="24"/>
-        </w:rPr>
-      </w:pPr>
-    </w:p>
-    <w:p>
-      <w:pPr>
-        <w:rPr>
-          <w:sz w:val="24"/>
-          <w:szCs w:val="24"/>
-        </w:rPr>
-      </w:pPr>
-    </w:p>
-    <w:p>
-      <w:pPr>
-        <w:rPr>
-          <w:sz w:val="24"/>
-          <w:szCs w:val="24"/>
-        </w:rPr>
-      </w:pPr>
-    </w:p>
-    <w:p>
-      <w:pPr>
-        <w:rPr>
           <w:i/>
           <w:iCs/>
           <w:sz w:val="28"/>
           <w:szCs w:val="28"/>
         </w:rPr>
-      </w:pPr>
-      <w:r>
+        <w:sectPr>
+          <w:pgSz w:w="12240" w:h="15840"/>
+          <w:pgMar w:top="1440" w:right="1440" w:bottom="1440" w:left="1440" w:header="720" w:footer="720" w:gutter="0"/>
+          <w:cols w:space="720"/>
+          <w:docGrid w:linePitch="360"/>
+        </w:sectPr>
+      </w:pPr>
+    </w:p>
+    <w:p>
+      <w:pPr>
         <w:rPr>
           <w:i/>
           <w:iCs/>
           <w:sz w:val="28"/>
           <w:szCs w:val="28"/>
         </w:rPr>
+      </w:pPr>
+      <w:r>
+        <w:rPr>
+          <w:i/>
+          <w:iCs/>
+          <w:sz w:val="28"/>
+          <w:szCs w:val="28"/>
+        </w:rPr>
+        <w:lastRenderedPageBreak/>
         <w:t>Construct: Effectiveness of Learning</w:t>
       </w:r>
     </w:p>
@@ -369,6 +503,9 @@
               <w:spacing w:after="0" w:line="240" w:lineRule="auto"/>
               <w:jc w:val="right"/>
             </w:pPr>
+            <w:r>
+              <w:t>2</w:t>
+            </w:r>
           </w:p>
         </w:tc>
         <w:tc>
@@ -384,6 +521,9 @@
               <w:spacing w:after="0" w:line="240" w:lineRule="auto"/>
               <w:jc w:val="right"/>
             </w:pPr>
+            <w:r>
+              <w:t>3</w:t>
+            </w:r>
           </w:p>
         </w:tc>
         <w:tc>
@@ -466,6 +606,9 @@
               <w:spacing w:after="0" w:line="240" w:lineRule="auto"/>
               <w:jc w:val="right"/>
             </w:pPr>
+            <w:r>
+              <w:t>3</w:t>
+            </w:r>
           </w:p>
         </w:tc>
         <w:tc>
@@ -478,6 +621,9 @@
               <w:spacing w:after="0" w:line="240" w:lineRule="auto"/>
               <w:jc w:val="right"/>
             </w:pPr>
+            <w:r>
+              <w:t>3</w:t>
+            </w:r>
           </w:p>
         </w:tc>
         <w:tc>
@@ -540,6 +686,9 @@
               <w:spacing w:after="0" w:line="240" w:lineRule="auto"/>
               <w:jc w:val="right"/>
             </w:pPr>
+            <w:r>
+              <w:t>3</w:t>
+            </w:r>
           </w:p>
         </w:tc>
         <w:tc>
@@ -552,6 +701,9 @@
               <w:spacing w:after="0" w:line="240" w:lineRule="auto"/>
               <w:jc w:val="right"/>
             </w:pPr>
+            <w:r>
+              <w:t>3</w:t>
+            </w:r>
           </w:p>
         </w:tc>
         <w:tc>
@@ -614,6 +766,9 @@
               <w:spacing w:after="0" w:line="240" w:lineRule="auto"/>
               <w:jc w:val="right"/>
             </w:pPr>
+            <w:r>
+              <w:t>3</w:t>
+            </w:r>
           </w:p>
         </w:tc>
         <w:tc>
@@ -626,6 +781,9 @@
               <w:spacing w:after="0" w:line="240" w:lineRule="auto"/>
               <w:jc w:val="right"/>
             </w:pPr>
+            <w:r>
+              <w:t>3</w:t>
+            </w:r>
           </w:p>
         </w:tc>
         <w:tc>
@@ -688,6 +846,9 @@
               <w:spacing w:after="0" w:line="240" w:lineRule="auto"/>
               <w:jc w:val="right"/>
             </w:pPr>
+            <w:r>
+              <w:t>2</w:t>
+            </w:r>
           </w:p>
         </w:tc>
         <w:tc>
@@ -700,6 +861,9 @@
               <w:spacing w:after="0" w:line="240" w:lineRule="auto"/>
               <w:jc w:val="right"/>
             </w:pPr>
+            <w:r>
+              <w:t>3</w:t>
+            </w:r>
           </w:p>
         </w:tc>
         <w:tc>
@@ -762,6 +926,9 @@
               <w:spacing w:after="0" w:line="240" w:lineRule="auto"/>
               <w:jc w:val="right"/>
             </w:pPr>
+            <w:r>
+              <w:t>3</w:t>
+            </w:r>
           </w:p>
         </w:tc>
         <w:tc>
@@ -774,6 +941,9 @@
               <w:spacing w:after="0" w:line="240" w:lineRule="auto"/>
               <w:jc w:val="right"/>
             </w:pPr>
+            <w:r>
+              <w:t>3</w:t>
+            </w:r>
           </w:p>
         </w:tc>
         <w:tc>
@@ -836,6 +1006,9 @@
               <w:spacing w:after="0" w:line="240" w:lineRule="auto"/>
               <w:jc w:val="right"/>
             </w:pPr>
+            <w:r>
+              <w:t>3</w:t>
+            </w:r>
           </w:p>
         </w:tc>
         <w:tc>
@@ -848,6 +1021,9 @@
               <w:spacing w:after="0" w:line="240" w:lineRule="auto"/>
               <w:jc w:val="right"/>
             </w:pPr>
+            <w:r>
+              <w:t>3</w:t>
+            </w:r>
           </w:p>
         </w:tc>
         <w:tc>
@@ -910,6 +1086,9 @@
               <w:spacing w:after="0" w:line="240" w:lineRule="auto"/>
               <w:jc w:val="right"/>
             </w:pPr>
+            <w:r>
+              <w:t>2</w:t>
+            </w:r>
           </w:p>
         </w:tc>
         <w:tc>
@@ -922,6 +1101,9 @@
               <w:spacing w:after="0" w:line="240" w:lineRule="auto"/>
               <w:jc w:val="right"/>
             </w:pPr>
+            <w:r>
+              <w:t>3</w:t>
+            </w:r>
           </w:p>
         </w:tc>
         <w:tc>
@@ -984,6 +1166,9 @@
               <w:spacing w:after="0" w:line="240" w:lineRule="auto"/>
               <w:jc w:val="right"/>
             </w:pPr>
+            <w:r>
+              <w:t>3</w:t>
+            </w:r>
           </w:p>
         </w:tc>
         <w:tc>
@@ -996,6 +1181,9 @@
               <w:spacing w:after="0" w:line="240" w:lineRule="auto"/>
               <w:jc w:val="right"/>
             </w:pPr>
+            <w:r>
+              <w:t>3</w:t>
+            </w:r>
           </w:p>
         </w:tc>
         <w:tc>
@@ -1061,6 +1249,9 @@
               <w:spacing w:after="0" w:line="240" w:lineRule="auto"/>
               <w:jc w:val="right"/>
             </w:pPr>
+            <w:r>
+              <w:t>3</w:t>
+            </w:r>
           </w:p>
         </w:tc>
         <w:tc>
@@ -1073,6 +1264,9 @@
               <w:spacing w:after="0" w:line="240" w:lineRule="auto"/>
               <w:jc w:val="right"/>
             </w:pPr>
+            <w:r>
+              <w:t>3</w:t>
+            </w:r>
           </w:p>
         </w:tc>
         <w:tc>
@@ -1138,6 +1332,9 @@
               <w:spacing w:after="0" w:line="240" w:lineRule="auto"/>
               <w:jc w:val="right"/>
             </w:pPr>
+            <w:r>
+              <w:t>2</w:t>
+            </w:r>
           </w:p>
         </w:tc>
         <w:tc>
@@ -1150,6 +1347,9 @@
               <w:spacing w:after="0" w:line="240" w:lineRule="auto"/>
               <w:jc w:val="right"/>
             </w:pPr>
+            <w:r>
+              <w:t>3</w:t>
+            </w:r>
           </w:p>
         </w:tc>
         <w:tc>
@@ -1218,6 +1418,9 @@
               <w:spacing w:after="0" w:line="240" w:lineRule="auto"/>
               <w:jc w:val="right"/>
             </w:pPr>
+            <w:r>
+              <w:t>3</w:t>
+            </w:r>
           </w:p>
         </w:tc>
         <w:tc>
@@ -1233,6 +1436,9 @@
               <w:spacing w:after="0" w:line="240" w:lineRule="auto"/>
               <w:jc w:val="right"/>
             </w:pPr>
+            <w:r>
+              <w:t>3</w:t>
+            </w:r>
           </w:p>
         </w:tc>
         <w:tc>
@@ -1272,7 +1478,6 @@
               <w:jc w:val="right"/>
             </w:pPr>
             <w:r>
-              <w:lastRenderedPageBreak/>
               <w:t>12</w:t>
             </w:r>
           </w:p>
@@ -1308,6 +1513,9 @@
               <w:spacing w:after="0" w:line="240" w:lineRule="auto"/>
               <w:jc w:val="right"/>
             </w:pPr>
+            <w:r>
+              <w:t>2</w:t>
+            </w:r>
           </w:p>
         </w:tc>
         <w:tc>
@@ -1324,6 +1532,9 @@
               <w:spacing w:after="0" w:line="240" w:lineRule="auto"/>
               <w:jc w:val="right"/>
             </w:pPr>
+            <w:r>
+              <w:t>3</w:t>
+            </w:r>
           </w:p>
         </w:tc>
         <w:tc>
@@ -1362,6 +1573,12 @@
           <w:sz w:val="24"/>
           <w:szCs w:val="24"/>
         </w:rPr>
+        <w:sectPr>
+          <w:pgSz w:w="12240" w:h="15840"/>
+          <w:pgMar w:top="1440" w:right="1440" w:bottom="1440" w:left="1440" w:header="720" w:footer="720" w:gutter="0"/>
+          <w:cols w:space="720"/>
+          <w:docGrid w:linePitch="360"/>
+        </w:sectPr>
       </w:pPr>
       <w:r>
         <w:rPr>
@@ -1369,6 +1586,13 @@
           <w:szCs w:val="24"/>
         </w:rPr>
         <w:t>Items to remember as possibly needing to be removed or revised</w:t>
+      </w:r>
+      <w:r>
+        <w:rPr>
+          <w:sz w:val="24"/>
+          <w:szCs w:val="24"/>
+        </w:rPr>
+        <w:t>:</w:t>
       </w:r>
     </w:p>
     <w:p>
@@ -1387,6 +1611,7 @@
           <w:sz w:val="28"/>
           <w:szCs w:val="28"/>
         </w:rPr>
+        <w:lastRenderedPageBreak/>
         <w:t>Construct: Student Centeredness</w:t>
       </w:r>
     </w:p>
@@ -1565,6 +1790,9 @@
               <w:spacing w:after="0" w:line="240" w:lineRule="auto"/>
               <w:jc w:val="right"/>
             </w:pPr>
+            <w:r>
+              <w:t>1</w:t>
+            </w:r>
           </w:p>
         </w:tc>
         <w:tc>
@@ -1580,6 +1808,9 @@
               <w:spacing w:after="0" w:line="240" w:lineRule="auto"/>
               <w:jc w:val="right"/>
             </w:pPr>
+            <w:r>
+              <w:t>3</w:t>
+            </w:r>
           </w:p>
         </w:tc>
         <w:tc>
@@ -1659,6 +1890,9 @@
               <w:spacing w:after="0" w:line="240" w:lineRule="auto"/>
               <w:jc w:val="right"/>
             </w:pPr>
+            <w:r>
+              <w:t>3</w:t>
+            </w:r>
           </w:p>
         </w:tc>
         <w:tc>
@@ -1671,6 +1905,9 @@
               <w:spacing w:after="0" w:line="240" w:lineRule="auto"/>
               <w:jc w:val="right"/>
             </w:pPr>
+            <w:r>
+              <w:t>3</w:t>
+            </w:r>
           </w:p>
         </w:tc>
         <w:tc>
@@ -1727,6 +1964,9 @@
               <w:spacing w:after="0" w:line="240" w:lineRule="auto"/>
               <w:jc w:val="right"/>
             </w:pPr>
+            <w:r>
+              <w:t>3</w:t>
+            </w:r>
           </w:p>
         </w:tc>
         <w:tc>
@@ -1739,6 +1979,9 @@
               <w:spacing w:after="0" w:line="240" w:lineRule="auto"/>
               <w:jc w:val="right"/>
             </w:pPr>
+            <w:r>
+              <w:t>3</w:t>
+            </w:r>
           </w:p>
         </w:tc>
         <w:tc>
@@ -1795,6 +2038,9 @@
               <w:spacing w:after="0" w:line="240" w:lineRule="auto"/>
               <w:jc w:val="right"/>
             </w:pPr>
+            <w:r>
+              <w:t>3</w:t>
+            </w:r>
           </w:p>
         </w:tc>
         <w:tc>
@@ -1807,6 +2053,9 @@
               <w:spacing w:after="0" w:line="240" w:lineRule="auto"/>
               <w:jc w:val="right"/>
             </w:pPr>
+            <w:r>
+              <w:t>3</w:t>
+            </w:r>
           </w:p>
         </w:tc>
         <w:tc>
@@ -1863,6 +2112,9 @@
               <w:spacing w:after="0" w:line="240" w:lineRule="auto"/>
               <w:jc w:val="right"/>
             </w:pPr>
+            <w:r>
+              <w:t>3</w:t>
+            </w:r>
           </w:p>
         </w:tc>
         <w:tc>
@@ -1875,6 +2127,9 @@
               <w:spacing w:after="0" w:line="240" w:lineRule="auto"/>
               <w:jc w:val="right"/>
             </w:pPr>
+            <w:r>
+              <w:t>3</w:t>
+            </w:r>
           </w:p>
         </w:tc>
         <w:tc>
@@ -1931,6 +2186,9 @@
               <w:spacing w:after="0" w:line="240" w:lineRule="auto"/>
               <w:jc w:val="right"/>
             </w:pPr>
+            <w:r>
+              <w:t>3</w:t>
+            </w:r>
           </w:p>
         </w:tc>
         <w:tc>
@@ -1943,6 +2201,9 @@
               <w:spacing w:after="0" w:line="240" w:lineRule="auto"/>
               <w:jc w:val="right"/>
             </w:pPr>
+            <w:r>
+              <w:t>3</w:t>
+            </w:r>
           </w:p>
         </w:tc>
         <w:tc>
@@ -1999,6 +2260,9 @@
               <w:spacing w:after="0" w:line="240" w:lineRule="auto"/>
               <w:jc w:val="right"/>
             </w:pPr>
+            <w:r>
+              <w:t>3</w:t>
+            </w:r>
           </w:p>
         </w:tc>
         <w:tc>
@@ -2011,6 +2275,9 @@
               <w:spacing w:after="0" w:line="240" w:lineRule="auto"/>
               <w:jc w:val="right"/>
             </w:pPr>
+            <w:r>
+              <w:t>3</w:t>
+            </w:r>
           </w:p>
         </w:tc>
         <w:tc>
@@ -2076,6 +2343,9 @@
               <w:spacing w:after="0" w:line="240" w:lineRule="auto"/>
               <w:jc w:val="right"/>
             </w:pPr>
+            <w:r>
+              <w:t>3</w:t>
+            </w:r>
           </w:p>
         </w:tc>
         <w:tc>
@@ -2091,6 +2361,9 @@
               <w:spacing w:after="0" w:line="240" w:lineRule="auto"/>
               <w:jc w:val="right"/>
             </w:pPr>
+            <w:r>
+              <w:t>3</w:t>
+            </w:r>
           </w:p>
         </w:tc>
         <w:tc>
@@ -2162,6 +2435,9 @@
               <w:spacing w:after="0" w:line="240" w:lineRule="auto"/>
               <w:jc w:val="right"/>
             </w:pPr>
+            <w:r>
+              <w:t>3</w:t>
+            </w:r>
           </w:p>
         </w:tc>
         <w:tc>
@@ -2178,6 +2454,9 @@
               <w:spacing w:after="0" w:line="240" w:lineRule="auto"/>
               <w:jc w:val="right"/>
             </w:pPr>
+            <w:r>
+              <w:t>3</w:t>
+            </w:r>
           </w:p>
         </w:tc>
         <w:tc>
@@ -2240,14 +2519,31 @@
           <w:sz w:val="28"/>
           <w:szCs w:val="28"/>
         </w:rPr>
-      </w:pPr>
-      <w:r>
+        <w:sectPr>
+          <w:pgSz w:w="12240" w:h="15840"/>
+          <w:pgMar w:top="1440" w:right="1440" w:bottom="1440" w:left="1440" w:header="720" w:footer="720" w:gutter="0"/>
+          <w:cols w:space="720"/>
+          <w:docGrid w:linePitch="360"/>
+        </w:sectPr>
+      </w:pPr>
+    </w:p>
+    <w:p>
+      <w:pPr>
         <w:rPr>
           <w:i/>
           <w:iCs/>
           <w:sz w:val="28"/>
           <w:szCs w:val="28"/>
         </w:rPr>
+      </w:pPr>
+      <w:r>
+        <w:rPr>
+          <w:i/>
+          <w:iCs/>
+          <w:sz w:val="28"/>
+          <w:szCs w:val="28"/>
+        </w:rPr>
+        <w:lastRenderedPageBreak/>
         <w:t xml:space="preserve">Construct: </w:t>
       </w:r>
       <w:proofErr w:type="spellStart"/>
@@ -2446,6 +2742,9 @@
               <w:spacing w:after="0" w:line="240" w:lineRule="auto"/>
               <w:jc w:val="right"/>
             </w:pPr>
+            <w:r>
+              <w:t>2</w:t>
+            </w:r>
           </w:p>
         </w:tc>
         <w:tc>
@@ -2461,6 +2760,9 @@
               <w:spacing w:after="0" w:line="240" w:lineRule="auto"/>
               <w:jc w:val="right"/>
             </w:pPr>
+            <w:r>
+              <w:t>3</w:t>
+            </w:r>
           </w:p>
         </w:tc>
         <w:tc>
@@ -2493,7 +2795,7 @@
               <w:spacing w:after="0" w:line="240" w:lineRule="auto"/>
             </w:pPr>
             <w:r>
-              <w:t>In your experience with traditional face-to-face (F2F) and online learning environments, when you compare F2F to online learning, you perceive that online learning...</w:t>
+              <w:t>In your experience with traditional face-to-face (F2F) and online learning environments, when you compare F2F to online learning, you perceive that online learning.</w:t>
             </w:r>
           </w:p>
         </w:tc>
@@ -2526,13 +2828,7 @@
               <w:spacing w:after="0" w:line="240" w:lineRule="auto"/>
             </w:pPr>
             <w:r>
-              <w:t>supports student-to-student in</w:t>
-            </w:r>
-            <w:r>
-              <w:t>t</w:t>
-            </w:r>
-            <w:r>
-              <w:t xml:space="preserve">eraction. </w:t>
+              <w:t xml:space="preserve">supports student-to-student interaction. </w:t>
             </w:r>
           </w:p>
         </w:tc>
@@ -2546,6 +2842,9 @@
               <w:spacing w:after="0" w:line="240" w:lineRule="auto"/>
               <w:jc w:val="right"/>
             </w:pPr>
+            <w:r>
+              <w:t>3</w:t>
+            </w:r>
           </w:p>
         </w:tc>
         <w:tc>
@@ -2558,6 +2857,9 @@
               <w:spacing w:after="0" w:line="240" w:lineRule="auto"/>
               <w:jc w:val="right"/>
             </w:pPr>
+            <w:r>
+              <w:t>3</w:t>
+            </w:r>
           </w:p>
         </w:tc>
         <w:tc>
@@ -2614,6 +2916,9 @@
               <w:spacing w:after="0" w:line="240" w:lineRule="auto"/>
               <w:jc w:val="right"/>
             </w:pPr>
+            <w:r>
+              <w:t>3</w:t>
+            </w:r>
           </w:p>
         </w:tc>
         <w:tc>
@@ -2626,6 +2931,9 @@
               <w:spacing w:after="0" w:line="240" w:lineRule="auto"/>
               <w:jc w:val="right"/>
             </w:pPr>
+            <w:r>
+              <w:t>3</w:t>
+            </w:r>
           </w:p>
         </w:tc>
         <w:tc>
@@ -2682,6 +2990,9 @@
               <w:spacing w:after="0" w:line="240" w:lineRule="auto"/>
               <w:jc w:val="right"/>
             </w:pPr>
+            <w:r>
+              <w:t>3</w:t>
+            </w:r>
           </w:p>
         </w:tc>
         <w:tc>
@@ -2694,6 +3005,9 @@
               <w:spacing w:after="0" w:line="240" w:lineRule="auto"/>
               <w:jc w:val="right"/>
             </w:pPr>
+            <w:r>
+              <w:t>3</w:t>
+            </w:r>
           </w:p>
         </w:tc>
         <w:tc>
@@ -2750,6 +3064,9 @@
               <w:spacing w:after="0" w:line="240" w:lineRule="auto"/>
               <w:jc w:val="right"/>
             </w:pPr>
+            <w:r>
+              <w:t>3</w:t>
+            </w:r>
           </w:p>
         </w:tc>
         <w:tc>
@@ -2762,6 +3079,9 @@
               <w:spacing w:after="0" w:line="240" w:lineRule="auto"/>
               <w:jc w:val="right"/>
             </w:pPr>
+            <w:r>
+              <w:t>3</w:t>
+            </w:r>
           </w:p>
         </w:tc>
         <w:tc>
@@ -2821,6 +3141,9 @@
               <w:spacing w:after="0" w:line="240" w:lineRule="auto"/>
               <w:jc w:val="right"/>
             </w:pPr>
+            <w:r>
+              <w:t>3</w:t>
+            </w:r>
           </w:p>
         </w:tc>
         <w:tc>
@@ -2833,6 +3156,9 @@
               <w:spacing w:after="0" w:line="240" w:lineRule="auto"/>
               <w:jc w:val="right"/>
             </w:pPr>
+            <w:r>
+              <w:t>3</w:t>
+            </w:r>
           </w:p>
         </w:tc>
         <w:tc>
@@ -2892,6 +3218,9 @@
               <w:spacing w:after="0" w:line="240" w:lineRule="auto"/>
               <w:jc w:val="right"/>
             </w:pPr>
+            <w:r>
+              <w:t>3</w:t>
+            </w:r>
           </w:p>
         </w:tc>
         <w:tc>
@@ -2904,6 +3233,9 @@
               <w:spacing w:after="0" w:line="240" w:lineRule="auto"/>
               <w:jc w:val="right"/>
             </w:pPr>
+            <w:r>
+              <w:t>3</w:t>
+            </w:r>
           </w:p>
         </w:tc>
         <w:tc>
@@ -2972,6 +3304,9 @@
               <w:spacing w:after="0" w:line="240" w:lineRule="auto"/>
               <w:jc w:val="right"/>
             </w:pPr>
+            <w:r>
+              <w:t>3</w:t>
+            </w:r>
           </w:p>
         </w:tc>
         <w:tc>
@@ -2985,8 +3320,11 @@
           <w:p>
             <w:pPr>
               <w:spacing w:after="0" w:line="240" w:lineRule="auto"/>
-              <w:jc w:val="right"/>
-            </w:pPr>
+              <w:jc w:val="center"/>
+            </w:pPr>
+            <w:r>
+              <w:t>3</w:t>
+            </w:r>
           </w:p>
         </w:tc>
         <w:tc>
@@ -3058,6 +3396,9 @@
               <w:spacing w:after="0" w:line="240" w:lineRule="auto"/>
               <w:jc w:val="right"/>
             </w:pPr>
+            <w:r>
+              <w:t>3</w:t>
+            </w:r>
           </w:p>
         </w:tc>
         <w:tc>
@@ -3074,6 +3415,9 @@
               <w:spacing w:after="0" w:line="240" w:lineRule="auto"/>
               <w:jc w:val="right"/>
             </w:pPr>
+            <w:r>
+              <w:t>3</w:t>
+            </w:r>
           </w:p>
         </w:tc>
         <w:tc>
@@ -3126,6 +3470,22 @@
           <w:sz w:val="24"/>
           <w:szCs w:val="24"/>
         </w:rPr>
+      </w:pPr>
+    </w:p>
+    <w:p>
+      <w:pPr>
+        <w:rPr>
+          <w:i/>
+          <w:iCs/>
+          <w:sz w:val="28"/>
+          <w:szCs w:val="28"/>
+        </w:rPr>
+        <w:sectPr>
+          <w:pgSz w:w="12240" w:h="15840"/>
+          <w:pgMar w:top="1440" w:right="1440" w:bottom="1440" w:left="1440" w:header="720" w:footer="720" w:gutter="0"/>
+          <w:cols w:space="720"/>
+          <w:docGrid w:linePitch="360"/>
+        </w:sectPr>
       </w:pPr>
     </w:p>
     <w:p>
@@ -3343,6 +3703,9 @@
               <w:spacing w:after="0" w:line="240" w:lineRule="auto"/>
               <w:jc w:val="right"/>
             </w:pPr>
+            <w:r>
+              <w:t>2</w:t>
+            </w:r>
           </w:p>
         </w:tc>
         <w:tc>
@@ -3358,6 +3721,9 @@
               <w:spacing w:after="0" w:line="240" w:lineRule="auto"/>
               <w:jc w:val="right"/>
             </w:pPr>
+            <w:r>
+              <w:t>3</w:t>
+            </w:r>
           </w:p>
         </w:tc>
         <w:tc>
@@ -3443,6 +3809,9 @@
               <w:spacing w:after="0" w:line="240" w:lineRule="auto"/>
               <w:jc w:val="right"/>
             </w:pPr>
+            <w:r>
+              <w:t>3</w:t>
+            </w:r>
           </w:p>
         </w:tc>
         <w:tc>
@@ -3455,6 +3824,9 @@
               <w:spacing w:after="0" w:line="240" w:lineRule="auto"/>
               <w:jc w:val="right"/>
             </w:pPr>
+            <w:r>
+              <w:t>3</w:t>
+            </w:r>
           </w:p>
         </w:tc>
         <w:tc>
@@ -3514,6 +3886,9 @@
               <w:spacing w:after="0" w:line="240" w:lineRule="auto"/>
               <w:jc w:val="right"/>
             </w:pPr>
+            <w:r>
+              <w:t>3</w:t>
+            </w:r>
           </w:p>
         </w:tc>
         <w:tc>
@@ -3526,6 +3901,9 @@
               <w:spacing w:after="0" w:line="240" w:lineRule="auto"/>
               <w:jc w:val="right"/>
             </w:pPr>
+            <w:r>
+              <w:t>3</w:t>
+            </w:r>
           </w:p>
         </w:tc>
         <w:tc>
@@ -3585,6 +3963,9 @@
               <w:spacing w:after="0" w:line="240" w:lineRule="auto"/>
               <w:jc w:val="right"/>
             </w:pPr>
+            <w:r>
+              <w:t>3</w:t>
+            </w:r>
           </w:p>
         </w:tc>
         <w:tc>
@@ -3597,6 +3978,9 @@
               <w:spacing w:after="0" w:line="240" w:lineRule="auto"/>
               <w:jc w:val="right"/>
             </w:pPr>
+            <w:r>
+              <w:t>3</w:t>
+            </w:r>
           </w:p>
         </w:tc>
         <w:tc>
@@ -3656,6 +4040,9 @@
               <w:spacing w:after="0" w:line="240" w:lineRule="auto"/>
               <w:jc w:val="right"/>
             </w:pPr>
+            <w:r>
+              <w:t>3</w:t>
+            </w:r>
           </w:p>
         </w:tc>
         <w:tc>
@@ -3668,6 +4055,9 @@
               <w:spacing w:after="0" w:line="240" w:lineRule="auto"/>
               <w:jc w:val="right"/>
             </w:pPr>
+            <w:r>
+              <w:t>3</w:t>
+            </w:r>
           </w:p>
         </w:tc>
         <w:tc>
@@ -3727,6 +4117,9 @@
               <w:spacing w:after="0" w:line="240" w:lineRule="auto"/>
               <w:jc w:val="right"/>
             </w:pPr>
+            <w:r>
+              <w:t>3</w:t>
+            </w:r>
           </w:p>
         </w:tc>
         <w:tc>
@@ -3739,6 +4132,9 @@
               <w:spacing w:after="0" w:line="240" w:lineRule="auto"/>
               <w:jc w:val="right"/>
             </w:pPr>
+            <w:r>
+              <w:t>3</w:t>
+            </w:r>
           </w:p>
         </w:tc>
         <w:tc>
@@ -3798,6 +4194,9 @@
               <w:spacing w:after="0" w:line="240" w:lineRule="auto"/>
               <w:jc w:val="right"/>
             </w:pPr>
+            <w:r>
+              <w:t>3</w:t>
+            </w:r>
           </w:p>
         </w:tc>
         <w:tc>
@@ -3810,6 +4209,9 @@
               <w:spacing w:after="0" w:line="240" w:lineRule="auto"/>
               <w:jc w:val="right"/>
             </w:pPr>
+            <w:r>
+              <w:t>3</w:t>
+            </w:r>
           </w:p>
         </w:tc>
         <w:tc>
@@ -3878,6 +4280,9 @@
               <w:spacing w:after="0" w:line="240" w:lineRule="auto"/>
               <w:jc w:val="right"/>
             </w:pPr>
+            <w:r>
+              <w:t>3</w:t>
+            </w:r>
           </w:p>
         </w:tc>
         <w:tc>
@@ -3893,6 +4298,9 @@
               <w:spacing w:after="0" w:line="240" w:lineRule="auto"/>
               <w:jc w:val="right"/>
             </w:pPr>
+            <w:r>
+              <w:t>3</w:t>
+            </w:r>
           </w:p>
         </w:tc>
         <w:tc>
@@ -3967,6 +4375,9 @@
               <w:spacing w:after="0" w:line="240" w:lineRule="auto"/>
               <w:jc w:val="right"/>
             </w:pPr>
+            <w:r>
+              <w:t>3</w:t>
+            </w:r>
           </w:p>
         </w:tc>
         <w:tc>
@@ -3983,6 +4394,9 @@
               <w:spacing w:after="0" w:line="240" w:lineRule="auto"/>
               <w:jc w:val="right"/>
             </w:pPr>
+            <w:r>
+              <w:t>3</w:t>
+            </w:r>
           </w:p>
         </w:tc>
         <w:tc>
@@ -4045,14 +4459,31 @@
           <w:sz w:val="28"/>
           <w:szCs w:val="28"/>
         </w:rPr>
-      </w:pPr>
-      <w:r>
+        <w:sectPr>
+          <w:pgSz w:w="12240" w:h="15840"/>
+          <w:pgMar w:top="1440" w:right="1440" w:bottom="1440" w:left="1440" w:header="720" w:footer="720" w:gutter="0"/>
+          <w:cols w:space="720"/>
+          <w:docGrid w:linePitch="360"/>
+        </w:sectPr>
+      </w:pPr>
+    </w:p>
+    <w:p>
+      <w:pPr>
         <w:rPr>
           <w:b/>
           <w:bCs/>
           <w:sz w:val="28"/>
           <w:szCs w:val="28"/>
         </w:rPr>
+      </w:pPr>
+      <w:r>
+        <w:rPr>
+          <w:b/>
+          <w:bCs/>
+          <w:sz w:val="28"/>
+          <w:szCs w:val="28"/>
+        </w:rPr>
+        <w:lastRenderedPageBreak/>
         <w:t>Subscale Feedback and Suggestions</w:t>
       </w:r>
     </w:p>
@@ -4081,14 +4512,6 @@
     <w:p>
       <w:pPr>
         <w:rPr>
-          <w:sz w:val="24"/>
-          <w:szCs w:val="24"/>
-        </w:rPr>
-      </w:pPr>
-    </w:p>
-    <w:p>
-      <w:pPr>
-        <w:rPr>
           <w:i/>
           <w:iCs/>
           <w:sz w:val="28"/>
@@ -4138,6 +4561,11 @@
     </w:p>
     <w:p>
       <w:pPr>
+        <w:pStyle w:val="ListParagraph"/>
+        <w:numPr>
+          <w:ilvl w:val="0"/>
+          <w:numId w:val="16"/>
+        </w:numPr>
         <w:rPr>
           <w:sz w:val="24"/>
           <w:szCs w:val="24"/>
@@ -4148,8 +4576,87 @@
           <w:sz w:val="24"/>
           <w:szCs w:val="24"/>
         </w:rPr>
+        <w:t>These seem to be good items. While I read the description of the assessment, I'm not sure what your RQs or your hypotheses are. So, it's</w:t>
+      </w:r>
+      <w:r>
+        <w:rPr>
+          <w:sz w:val="24"/>
+          <w:szCs w:val="24"/>
+        </w:rPr>
+        <w:t xml:space="preserve"> </w:t>
+      </w:r>
+      <w:r>
+        <w:rPr>
+          <w:sz w:val="24"/>
+          <w:szCs w:val="24"/>
+        </w:rPr>
+        <w:t>difficult for me to know if you have the right items in the assessment. But these do seem to be relevant to online education.</w:t>
+      </w:r>
+    </w:p>
+    <w:p>
+      <w:pPr>
+        <w:pStyle w:val="ListParagraph"/>
+        <w:numPr>
+          <w:ilvl w:val="0"/>
+          <w:numId w:val="16"/>
+        </w:numPr>
+        <w:rPr>
+          <w:sz w:val="24"/>
+          <w:szCs w:val="24"/>
+        </w:rPr>
+      </w:pPr>
+      <w:r>
+        <w:rPr>
+          <w:sz w:val="24"/>
+          <w:szCs w:val="24"/>
+        </w:rPr>
+        <w:t>If you are going to measure aspects of academic integrity, I think you need a few more items that get at some of the most concerning</w:t>
+      </w:r>
+      <w:r>
+        <w:rPr>
+          <w:sz w:val="24"/>
+          <w:szCs w:val="24"/>
+        </w:rPr>
+        <w:t xml:space="preserve"> </w:t>
+      </w:r>
+      <w:r>
+        <w:rPr>
+          <w:sz w:val="24"/>
+          <w:szCs w:val="24"/>
+        </w:rPr>
+        <w:t>behaviors (i.e., cheating on assignments &amp; exams through various means)</w:t>
+      </w:r>
+    </w:p>
+    <w:p>
+      <w:pPr>
+        <w:rPr>
+          <w:sz w:val="24"/>
+          <w:szCs w:val="24"/>
+        </w:rPr>
+      </w:pPr>
+    </w:p>
+    <w:p>
+      <w:pPr>
+        <w:rPr>
+          <w:sz w:val="24"/>
+          <w:szCs w:val="24"/>
+        </w:rPr>
+      </w:pPr>
+      <w:r>
+        <w:rPr>
+          <w:sz w:val="24"/>
+          <w:szCs w:val="24"/>
+        </w:rPr>
         <w:t>Item level feedback:</w:t>
       </w:r>
+    </w:p>
+    <w:p>
+      <w:pPr>
+        <w:rPr>
+          <w:sz w:val="24"/>
+          <w:szCs w:val="24"/>
+        </w:rPr>
+      </w:pPr>
     </w:p>
     <w:p>
       <w:pPr>
@@ -4299,8 +4806,37 @@
           </w:tcPr>
           <w:p>
             <w:pPr>
-              <w:spacing w:after="0" w:line="240" w:lineRule="auto"/>
-            </w:pPr>
+              <w:pStyle w:val="ListParagraph"/>
+              <w:numPr>
+                <w:ilvl w:val="0"/>
+                <w:numId w:val="16"/>
+              </w:numPr>
+              <w:spacing w:after="0" w:line="240" w:lineRule="auto"/>
+              <w:ind w:left="408"/>
+            </w:pPr>
+            <w:r>
+              <w:t>Combining acquisition of knowledge and application of it includes cognitive and behavioral domains of learning. Good.</w:t>
+            </w:r>
+          </w:p>
+          <w:p>
+            <w:pPr>
+              <w:pStyle w:val="ListParagraph"/>
+              <w:numPr>
+                <w:ilvl w:val="0"/>
+                <w:numId w:val="16"/>
+              </w:numPr>
+              <w:spacing w:after="0" w:line="240" w:lineRule="auto"/>
+              <w:ind w:left="408"/>
+            </w:pPr>
+            <w:r>
+              <w:rPr>
+                <w:rFonts w:ascii="ArialMT" w:cs="ArialMT"/>
+                <w:color w:val="70AD47" w:themeColor="accent6"/>
+                <w:sz w:val="18"/>
+                <w:szCs w:val="18"/>
+              </w:rPr>
+              <w:t>How is "masterfully acquired" operationalized?</w:t>
+            </w:r>
           </w:p>
         </w:tc>
       </w:tr>
@@ -4493,7 +5029,6 @@
               <w:jc w:val="right"/>
             </w:pPr>
             <w:r>
-              <w:lastRenderedPageBreak/>
               <w:t>4</w:t>
             </w:r>
           </w:p>
@@ -4684,9 +5219,22 @@
           </w:tcPr>
           <w:p>
             <w:pPr>
-              <w:spacing w:after="0" w:line="240" w:lineRule="auto"/>
-              <w:ind w:left="360"/>
-            </w:pPr>
+              <w:pStyle w:val="ListParagraph"/>
+              <w:numPr>
+                <w:ilvl w:val="0"/>
+                <w:numId w:val="16"/>
+              </w:numPr>
+              <w:spacing w:after="0" w:line="240" w:lineRule="auto"/>
+            </w:pPr>
+            <w:r>
+              <w:rPr>
+                <w:rFonts w:ascii="ArialMT" w:cs="ArialMT"/>
+                <w:color w:val="70AD47" w:themeColor="accent6"/>
+                <w:sz w:val="18"/>
+                <w:szCs w:val="18"/>
+              </w:rPr>
+              <w:t>future employment</w:t>
+            </w:r>
           </w:p>
         </w:tc>
       </w:tr>
@@ -4757,6 +5305,7 @@
               <w:jc w:val="right"/>
             </w:pPr>
             <w:r>
+              <w:lastRenderedPageBreak/>
               <w:t>9</w:t>
             </w:r>
           </w:p>
@@ -4840,9 +5389,19 @@
           </w:tcPr>
           <w:p>
             <w:pPr>
-              <w:spacing w:after="0" w:line="240" w:lineRule="auto"/>
-              <w:ind w:left="360"/>
-            </w:pPr>
+              <w:pStyle w:val="ListParagraph"/>
+              <w:numPr>
+                <w:ilvl w:val="0"/>
+                <w:numId w:val="16"/>
+              </w:numPr>
+              <w:spacing w:after="0" w:line="240" w:lineRule="auto"/>
+            </w:pPr>
+            <w:r>
+              <w:rPr>
+                <w:color w:val="70AD47" w:themeColor="accent6"/>
+              </w:rPr>
+              <w:t>allows for the effective assessment of student performance</w:t>
+            </w:r>
           </w:p>
         </w:tc>
       </w:tr>
@@ -4953,9 +5512,19 @@
           </w:tcPr>
           <w:p>
             <w:pPr>
-              <w:spacing w:after="0" w:line="240" w:lineRule="auto"/>
-              <w:ind w:left="360"/>
-            </w:pPr>
+              <w:pStyle w:val="ListParagraph"/>
+              <w:numPr>
+                <w:ilvl w:val="0"/>
+                <w:numId w:val="16"/>
+              </w:numPr>
+              <w:spacing w:after="0" w:line="240" w:lineRule="auto"/>
+            </w:pPr>
+            <w:r>
+              <w:rPr>
+                <w:color w:val="70AD47" w:themeColor="accent6"/>
+              </w:rPr>
+              <w:t>this does not appear to be as directly tied to instruction and assessment as the other items.</w:t>
+            </w:r>
           </w:p>
         </w:tc>
       </w:tr>
@@ -4988,14 +5557,31 @@
           <w:sz w:val="28"/>
           <w:szCs w:val="28"/>
         </w:rPr>
-      </w:pPr>
-      <w:r>
+        <w:sectPr>
+          <w:pgSz w:w="12240" w:h="15840"/>
+          <w:pgMar w:top="1440" w:right="1440" w:bottom="1440" w:left="1440" w:header="720" w:footer="720" w:gutter="0"/>
+          <w:cols w:space="720"/>
+          <w:docGrid w:linePitch="360"/>
+        </w:sectPr>
+      </w:pPr>
+    </w:p>
+    <w:p>
+      <w:pPr>
         <w:rPr>
           <w:i/>
           <w:iCs/>
           <w:sz w:val="28"/>
           <w:szCs w:val="28"/>
         </w:rPr>
+      </w:pPr>
+      <w:r>
+        <w:rPr>
+          <w:i/>
+          <w:iCs/>
+          <w:sz w:val="28"/>
+          <w:szCs w:val="28"/>
+        </w:rPr>
+        <w:lastRenderedPageBreak/>
         <w:t>Construct: Student Centeredness</w:t>
       </w:r>
     </w:p>
@@ -5032,11 +5618,89 @@
     </w:p>
     <w:p>
       <w:pPr>
-        <w:rPr>
+        <w:pStyle w:val="ListParagraph"/>
+        <w:numPr>
+          <w:ilvl w:val="0"/>
+          <w:numId w:val="16"/>
+        </w:numPr>
+        <w:rPr>
+          <w:color w:val="70AD47" w:themeColor="accent6"/>
           <w:sz w:val="24"/>
           <w:szCs w:val="24"/>
         </w:rPr>
       </w:pPr>
+      <w:r>
+        <w:rPr>
+          <w:color w:val="70AD47" w:themeColor="accent6"/>
+          <w:sz w:val="24"/>
+          <w:szCs w:val="24"/>
+        </w:rPr>
+        <w:t>I'm not a huge fan of this item, as it seems to set up a false dichotomy. Both modalities of instruction have the "potential" for all these things, but</w:t>
+      </w:r>
+      <w:r>
+        <w:rPr>
+          <w:color w:val="70AD47" w:themeColor="accent6"/>
+          <w:sz w:val="24"/>
+          <w:szCs w:val="24"/>
+        </w:rPr>
+        <w:t xml:space="preserve"> </w:t>
+      </w:r>
+      <w:r>
+        <w:rPr>
+          <w:color w:val="70AD47" w:themeColor="accent6"/>
+          <w:sz w:val="24"/>
+          <w:szCs w:val="24"/>
+        </w:rPr>
+        <w:t>the question seems to infer that these things are inherent within a specific modality. In other words, the way the stem is worded seems to imply</w:t>
+      </w:r>
+      <w:r>
+        <w:rPr>
+          <w:color w:val="70AD47" w:themeColor="accent6"/>
+          <w:sz w:val="24"/>
+          <w:szCs w:val="24"/>
+        </w:rPr>
+        <w:t xml:space="preserve"> </w:t>
+      </w:r>
+      <w:r>
+        <w:rPr>
+          <w:color w:val="70AD47" w:themeColor="accent6"/>
+          <w:sz w:val="24"/>
+          <w:szCs w:val="24"/>
+        </w:rPr>
+        <w:t>that the choices are a part of f2f learning, and the respondent is being asked if they think it is as inherent in online instruction. The reality is that</w:t>
+      </w:r>
+      <w:r>
+        <w:rPr>
+          <w:color w:val="70AD47" w:themeColor="accent6"/>
+          <w:sz w:val="24"/>
+          <w:szCs w:val="24"/>
+        </w:rPr>
+        <w:t xml:space="preserve"> </w:t>
+      </w:r>
+      <w:r>
+        <w:rPr>
+          <w:color w:val="70AD47" w:themeColor="accent6"/>
+          <w:sz w:val="24"/>
+          <w:szCs w:val="24"/>
+        </w:rPr>
+        <w:t xml:space="preserve">it is </w:t>
+      </w:r>
+      <w:r>
+        <w:rPr>
+          <w:color w:val="70AD47" w:themeColor="accent6"/>
+          <w:sz w:val="24"/>
+          <w:szCs w:val="24"/>
+        </w:rPr>
+        <w:t>e</w:t>
+      </w:r>
+      <w:r>
+        <w:rPr>
+          <w:color w:val="70AD47" w:themeColor="accent6"/>
+          <w:sz w:val="24"/>
+          <w:szCs w:val="24"/>
+        </w:rPr>
+        <w:t>qually possible in both modalities, but the question, I would think, is in which one does the respondent feel it is most easily accomplished.</w:t>
+      </w:r>
     </w:p>
     <w:p>
       <w:pPr>
@@ -5052,6 +5716,14 @@
         </w:rPr>
         <w:t>Item level feedback:</w:t>
       </w:r>
+    </w:p>
+    <w:p>
+      <w:pPr>
+        <w:rPr>
+          <w:sz w:val="24"/>
+          <w:szCs w:val="24"/>
+        </w:rPr>
+      </w:pPr>
     </w:p>
     <w:p>
       <w:pPr>
@@ -5199,8 +5871,39 @@
           </w:tcPr>
           <w:p>
             <w:pPr>
-              <w:spacing w:after="0" w:line="240" w:lineRule="auto"/>
-            </w:pPr>
+              <w:pStyle w:val="ListParagraph"/>
+              <w:numPr>
+                <w:ilvl w:val="0"/>
+                <w:numId w:val="15"/>
+              </w:numPr>
+              <w:spacing w:after="0" w:line="240" w:lineRule="auto"/>
+            </w:pPr>
+            <w:r>
+              <w:t>This definition is a little confusing. I'm not sure what student direction-student is. The hyphens may be throwing me off. It may be helpful to define student-centered in comparison to teacher-centered or subject-centered approaches.</w:t>
+            </w:r>
+          </w:p>
+          <w:p>
+            <w:pPr>
+              <w:pStyle w:val="ListParagraph"/>
+              <w:numPr>
+                <w:ilvl w:val="0"/>
+                <w:numId w:val="15"/>
+              </w:numPr>
+              <w:rPr>
+                <w:color w:val="ED7D31" w:themeColor="accent2"/>
+                <w:sz w:val="24"/>
+                <w:szCs w:val="24"/>
+              </w:rPr>
+            </w:pPr>
+            <w:r>
+              <w:rPr>
+                <w:rFonts w:ascii="ArialMT" w:cs="ArialMT"/>
+                <w:color w:val="ED7D31" w:themeColor="accent2"/>
+                <w:sz w:val="18"/>
+                <w:szCs w:val="18"/>
+              </w:rPr>
+              <w:t>I think student needs and interests should be in this definition.</w:t>
+            </w:r>
           </w:p>
         </w:tc>
       </w:tr>
@@ -5462,8 +6165,11 @@
                 <w:ilvl w:val="0"/>
                 <w:numId w:val="4"/>
               </w:numPr>
-              <w:ind w:left="522"/>
-            </w:pPr>
+              <w:ind w:left="528"/>
+            </w:pPr>
+            <w:r>
+              <w:t>Ok, this item should be in favor of online every time. Does this present a bias?</w:t>
+            </w:r>
           </w:p>
         </w:tc>
       </w:tr>
@@ -5534,7 +6240,6 @@
               <w:spacing w:after="0" w:line="240" w:lineRule="auto"/>
             </w:pPr>
             <w:r>
-              <w:lastRenderedPageBreak/>
               <w:t>7</w:t>
             </w:r>
           </w:p>
@@ -5595,6 +6300,7 @@
               <w:spacing w:after="0" w:line="240" w:lineRule="auto"/>
             </w:pPr>
             <w:r>
+              <w:lastRenderedPageBreak/>
               <w:t>8</w:t>
             </w:r>
           </w:p>
@@ -5668,14 +6374,31 @@
           <w:sz w:val="28"/>
           <w:szCs w:val="28"/>
         </w:rPr>
-      </w:pPr>
-      <w:r>
+        <w:sectPr>
+          <w:pgSz w:w="12240" w:h="15840"/>
+          <w:pgMar w:top="1440" w:right="1440" w:bottom="1440" w:left="1440" w:header="720" w:footer="720" w:gutter="0"/>
+          <w:cols w:space="720"/>
+          <w:docGrid w:linePitch="360"/>
+        </w:sectPr>
+      </w:pPr>
+    </w:p>
+    <w:p>
+      <w:pPr>
         <w:rPr>
           <w:i/>
           <w:iCs/>
           <w:sz w:val="28"/>
           <w:szCs w:val="28"/>
         </w:rPr>
+      </w:pPr>
+      <w:r>
+        <w:rPr>
+          <w:i/>
+          <w:iCs/>
+          <w:sz w:val="28"/>
+          <w:szCs w:val="28"/>
+        </w:rPr>
+        <w:lastRenderedPageBreak/>
         <w:t xml:space="preserve">Construct: </w:t>
       </w:r>
       <w:proofErr w:type="spellStart"/>
@@ -5743,11 +6466,41 @@
     </w:p>
     <w:p>
       <w:pPr>
-        <w:rPr>
+        <w:pStyle w:val="ListParagraph"/>
+        <w:numPr>
+          <w:ilvl w:val="0"/>
+          <w:numId w:val="4"/>
+        </w:numPr>
+        <w:rPr>
+          <w:color w:val="70AD47" w:themeColor="accent6"/>
           <w:sz w:val="24"/>
           <w:szCs w:val="24"/>
         </w:rPr>
       </w:pPr>
+      <w:r>
+        <w:rPr>
+          <w:color w:val="70AD47" w:themeColor="accent6"/>
+          <w:sz w:val="24"/>
+          <w:szCs w:val="24"/>
+        </w:rPr>
+        <w:t>I have similar issues with this item as the previous. Maybe ask if they "perceive that online learning can..." or "perceive that online learning is</w:t>
+      </w:r>
+      <w:r>
+        <w:rPr>
+          <w:color w:val="70AD47" w:themeColor="accent6"/>
+          <w:sz w:val="24"/>
+          <w:szCs w:val="24"/>
+        </w:rPr>
+        <w:t xml:space="preserve"> </w:t>
+      </w:r>
+      <w:r>
+        <w:rPr>
+          <w:color w:val="70AD47" w:themeColor="accent6"/>
+          <w:sz w:val="24"/>
+          <w:szCs w:val="24"/>
+        </w:rPr>
+        <w:t>equal to or better than f2f for..."</w:t>
+      </w:r>
     </w:p>
     <w:p>
       <w:pPr>
@@ -5763,6 +6516,14 @@
         </w:rPr>
         <w:t>Item level feedback:</w:t>
       </w:r>
+    </w:p>
+    <w:p>
+      <w:pPr>
+        <w:rPr>
+          <w:sz w:val="24"/>
+          <w:szCs w:val="24"/>
+        </w:rPr>
+      </w:pPr>
     </w:p>
     <w:p>
       <w:pPr>
@@ -5923,9 +6684,11 @@
                 <w:ilvl w:val="0"/>
                 <w:numId w:val="9"/>
               </w:numPr>
-              <w:spacing w:after="0" w:line="240" w:lineRule="auto"/>
-              <w:ind w:left="432"/>
-            </w:pPr>
+              <w:ind w:left="438"/>
+            </w:pPr>
+            <w:r>
+              <w:t>You could add a fourth domain, which would include experiential learning, student-context. In other words, what does one's context bring to bear on the interactivity within a course?</w:t>
+            </w:r>
           </w:p>
         </w:tc>
       </w:tr>
@@ -6393,14 +7156,31 @@
           <w:sz w:val="28"/>
           <w:szCs w:val="28"/>
         </w:rPr>
-      </w:pPr>
-      <w:r>
+        <w:sectPr>
+          <w:pgSz w:w="12240" w:h="15840"/>
+          <w:pgMar w:top="1440" w:right="1440" w:bottom="1440" w:left="1440" w:header="720" w:footer="720" w:gutter="0"/>
+          <w:cols w:space="720"/>
+          <w:docGrid w:linePitch="360"/>
+        </w:sectPr>
+      </w:pPr>
+    </w:p>
+    <w:p>
+      <w:pPr>
         <w:rPr>
           <w:i/>
           <w:iCs/>
           <w:sz w:val="28"/>
           <w:szCs w:val="28"/>
         </w:rPr>
+      </w:pPr>
+      <w:r>
+        <w:rPr>
+          <w:i/>
+          <w:iCs/>
+          <w:sz w:val="28"/>
+          <w:szCs w:val="28"/>
+        </w:rPr>
+        <w:lastRenderedPageBreak/>
         <w:t xml:space="preserve">Construct: </w:t>
       </w:r>
       <w:proofErr w:type="spellStart"/>
@@ -6468,11 +7248,97 @@
     </w:p>
     <w:p>
       <w:pPr>
+        <w:pStyle w:val="ListParagraph"/>
+        <w:numPr>
+          <w:ilvl w:val="0"/>
+          <w:numId w:val="4"/>
+        </w:numPr>
         <w:rPr>
           <w:sz w:val="24"/>
           <w:szCs w:val="24"/>
         </w:rPr>
       </w:pPr>
+      <w:r>
+        <w:rPr>
+          <w:sz w:val="24"/>
+          <w:szCs w:val="24"/>
+        </w:rPr>
+        <w:t>Maybe the affective domain is present in time and autonomy, but I'm still not seeing a strong connection. Of course Krathwohl and co. had a</w:t>
+      </w:r>
+      <w:r>
+        <w:rPr>
+          <w:sz w:val="24"/>
+          <w:szCs w:val="24"/>
+        </w:rPr>
+        <w:t xml:space="preserve"> </w:t>
+      </w:r>
+      <w:r>
+        <w:rPr>
+          <w:sz w:val="24"/>
+          <w:szCs w:val="24"/>
+        </w:rPr>
+        <w:t>hard enough time with their taxonomy 60 years ago!</w:t>
+      </w:r>
+    </w:p>
+    <w:p>
+      <w:pPr>
+        <w:pStyle w:val="ListParagraph"/>
+        <w:numPr>
+          <w:ilvl w:val="0"/>
+          <w:numId w:val="4"/>
+        </w:numPr>
+        <w:rPr>
+          <w:color w:val="70AD47" w:themeColor="accent6"/>
+          <w:sz w:val="24"/>
+          <w:szCs w:val="24"/>
+        </w:rPr>
+      </w:pPr>
+      <w:r>
+        <w:rPr>
+          <w:color w:val="70AD47" w:themeColor="accent6"/>
+          <w:sz w:val="24"/>
+          <w:szCs w:val="24"/>
+        </w:rPr>
+        <w:t>Same as previous items. It is unclear if you are trying to determine if respondents perceive online as a viable instructional method (i.e., "can"</w:t>
+      </w:r>
+      <w:r>
+        <w:rPr>
+          <w:color w:val="70AD47" w:themeColor="accent6"/>
+          <w:sz w:val="24"/>
+          <w:szCs w:val="24"/>
+        </w:rPr>
+        <w:t xml:space="preserve"> </w:t>
+      </w:r>
+      <w:r>
+        <w:rPr>
+          <w:color w:val="70AD47" w:themeColor="accent6"/>
+          <w:sz w:val="24"/>
+          <w:szCs w:val="24"/>
+        </w:rPr>
+        <w:t>online do the things that should happen in f2f) or if it is an equal or better modality than f2f.</w:t>
+      </w:r>
+    </w:p>
+    <w:p>
+      <w:pPr>
+        <w:rPr>
+          <w:sz w:val="24"/>
+          <w:szCs w:val="24"/>
+        </w:rPr>
+      </w:pPr>
+      <w:r>
+        <w:rPr>
+          <w:sz w:val="24"/>
+          <w:szCs w:val="24"/>
+        </w:rPr>
+        <w:t>Item level feedback:</w:t>
+      </w:r>
+      <w:r>
+        <w:rPr>
+          <w:sz w:val="24"/>
+          <w:szCs w:val="24"/>
+        </w:rPr>
+        <w:t xml:space="preserve"> </w:t>
+      </w:r>
     </w:p>
     <w:p>
       <w:pPr>
@@ -6482,20 +7348,6 @@
           <w:szCs w:val="24"/>
         </w:rPr>
       </w:pPr>
-      <w:r>
-        <w:rPr>
-          <w:sz w:val="24"/>
-          <w:szCs w:val="24"/>
-        </w:rPr>
-        <w:t>Item level feedback:</w:t>
-      </w:r>
-      <w:r>
-        <w:rPr>
-          <w:sz w:val="24"/>
-          <w:szCs w:val="24"/>
-        </w:rPr>
-        <w:t xml:space="preserve"> </w:t>
-      </w:r>
     </w:p>
     <w:p>
       <w:pPr>
@@ -6545,7 +7397,6 @@
               <w:spacing w:after="0" w:line="240" w:lineRule="auto"/>
             </w:pPr>
             <w:r>
-              <w:lastRenderedPageBreak/>
               <w:t>Item</w:t>
             </w:r>
           </w:p>
@@ -6649,9 +7500,19 @@
                 <w:ilvl w:val="0"/>
                 <w:numId w:val="4"/>
               </w:numPr>
-              <w:spacing w:after="0" w:line="240" w:lineRule="auto"/>
-              <w:ind w:left="429"/>
-            </w:pPr>
+              <w:ind w:left="414"/>
+              <w:rPr>
+                <w:sz w:val="24"/>
+                <w:szCs w:val="24"/>
+              </w:rPr>
+            </w:pPr>
+            <w:r>
+              <w:rPr>
+                <w:sz w:val="24"/>
+                <w:szCs w:val="24"/>
+              </w:rPr>
+              <w:t>In your next to last sentence, I believe you need a "by" after the word "influenced."</w:t>
+            </w:r>
           </w:p>
         </w:tc>
       </w:tr>
@@ -6717,10 +7578,6 @@
           <w:p>
             <w:pPr>
               <w:pStyle w:val="ListParagraph"/>
-              <w:numPr>
-                <w:ilvl w:val="0"/>
-                <w:numId w:val="4"/>
-              </w:numPr>
               <w:spacing w:after="0" w:line="240" w:lineRule="auto"/>
               <w:ind w:left="429"/>
             </w:pPr>
@@ -6768,10 +7625,6 @@
           <w:p>
             <w:pPr>
               <w:pStyle w:val="ListParagraph"/>
-              <w:numPr>
-                <w:ilvl w:val="0"/>
-                <w:numId w:val="4"/>
-              </w:numPr>
               <w:spacing w:after="0" w:line="240" w:lineRule="auto"/>
               <w:ind w:left="429"/>
             </w:pPr>
@@ -6819,10 +7672,6 @@
           <w:p>
             <w:pPr>
               <w:pStyle w:val="ListParagraph"/>
-              <w:numPr>
-                <w:ilvl w:val="0"/>
-                <w:numId w:val="4"/>
-              </w:numPr>
               <w:spacing w:after="0" w:line="240" w:lineRule="auto"/>
               <w:ind w:left="429"/>
             </w:pPr>
@@ -6875,8 +7724,11 @@
                 <w:numId w:val="4"/>
               </w:numPr>
               <w:spacing w:after="0" w:line="240" w:lineRule="auto"/>
-              <w:ind w:left="429"/>
-            </w:pPr>
+              <w:ind w:left="414"/>
+            </w:pPr>
+            <w:r>
+              <w:t>word being defined is in the item. Is there an alternative to "engage?"</w:t>
+            </w:r>
           </w:p>
         </w:tc>
       </w:tr>
@@ -6921,10 +7773,6 @@
           <w:p>
             <w:pPr>
               <w:pStyle w:val="ListParagraph"/>
-              <w:numPr>
-                <w:ilvl w:val="0"/>
-                <w:numId w:val="4"/>
-              </w:numPr>
               <w:spacing w:after="0" w:line="240" w:lineRule="auto"/>
               <w:ind w:left="429"/>
             </w:pPr>
@@ -6972,10 +7820,6 @@
           <w:p>
             <w:pPr>
               <w:pStyle w:val="ListParagraph"/>
-              <w:numPr>
-                <w:ilvl w:val="0"/>
-                <w:numId w:val="4"/>
-              </w:numPr>
               <w:spacing w:after="0" w:line="240" w:lineRule="auto"/>
               <w:ind w:left="429"/>
             </w:pPr>
@@ -7037,8 +7881,37 @@
                 <w:numId w:val="4"/>
               </w:numPr>
               <w:spacing w:after="0" w:line="240" w:lineRule="auto"/>
-              <w:ind w:left="429"/>
-            </w:pPr>
+            </w:pPr>
+            <w:r>
+              <w:rPr>
+                <w:color w:val="70AD47" w:themeColor="accent6"/>
+              </w:rPr>
+              <w:t>Make 2 items: greater</w:t>
+            </w:r>
+            <w:r>
+              <w:rPr>
+                <w:color w:val="70AD47" w:themeColor="accent6"/>
+              </w:rPr>
+              <w:t xml:space="preserve"> </w:t>
+            </w:r>
+            <w:r>
+              <w:rPr>
+                <w:color w:val="70AD47" w:themeColor="accent6"/>
+              </w:rPr>
+              <w:t>time commitment/less</w:t>
+            </w:r>
+            <w:r>
+              <w:rPr>
+                <w:color w:val="70AD47" w:themeColor="accent6"/>
+              </w:rPr>
+              <w:t xml:space="preserve"> </w:t>
+            </w:r>
+            <w:r>
+              <w:rPr>
+                <w:color w:val="70AD47" w:themeColor="accent6"/>
+              </w:rPr>
+              <w:t>time commitment</w:t>
+            </w:r>
           </w:p>
         </w:tc>
       </w:tr>
@@ -7095,10 +7968,6 @@
           <w:p>
             <w:pPr>
               <w:pStyle w:val="ListParagraph"/>
-              <w:numPr>
-                <w:ilvl w:val="0"/>
-                <w:numId w:val="4"/>
-              </w:numPr>
               <w:spacing w:after="0" w:line="240" w:lineRule="auto"/>
               <w:ind w:left="429"/>
             </w:pPr>
@@ -11734,8 +12603,8 @@
   <w:abstractNum w:abstractNumId="3" w15:restartNumberingAfterBreak="0">
     <w:nsid w:val="19FB6167"/>
     <w:multiLevelType w:val="hybridMultilevel"/>
-    <w:tmpl w:val="2C182392"/>
-    <w:lvl w:ilvl="0" w:tplc="A802F768">
+    <w:tmpl w:val="96D01AF8"/>
+    <w:lvl w:ilvl="0" w:tplc="F500B78C">
       <w:start w:val="1"/>
       <w:numFmt w:val="bullet"/>
       <w:lvlText w:val=""/>
@@ -11745,6 +12614,7 @@
       </w:pPr>
       <w:rPr>
         <w:rFonts w:ascii="Symbol" w:eastAsiaTheme="minorHAnsi" w:hAnsi="Symbol" w:cstheme="minorBidi" w:hint="default"/>
+        <w:color w:val="auto"/>
       </w:rPr>
     </w:lvl>
     <w:lvl w:ilvl="1" w:tplc="04090003" w:tentative="1">
@@ -11958,6 +12828,119 @@
     </w:lvl>
   </w:abstractNum>
   <w:abstractNum w:abstractNumId="5" w15:restartNumberingAfterBreak="0">
+    <w:nsid w:val="2B8C60CF"/>
+    <w:multiLevelType w:val="hybridMultilevel"/>
+    <w:tmpl w:val="C2BE87B6"/>
+    <w:lvl w:ilvl="0" w:tplc="B0A660F8">
+      <w:numFmt w:val="bullet"/>
+      <w:lvlText w:val=""/>
+      <w:lvlJc w:val="left"/>
+      <w:pPr>
+        <w:ind w:left="720" w:hanging="360"/>
+      </w:pPr>
+      <w:rPr>
+        <w:rFonts w:ascii="Symbol" w:eastAsiaTheme="minorHAnsi" w:hAnsi="Symbol" w:cstheme="minorBidi" w:hint="default"/>
+        <w:color w:val="auto"/>
+      </w:rPr>
+    </w:lvl>
+    <w:lvl w:ilvl="1" w:tplc="04090003" w:tentative="1">
+      <w:start w:val="1"/>
+      <w:numFmt w:val="bullet"/>
+      <w:lvlText w:val="o"/>
+      <w:lvlJc w:val="left"/>
+      <w:pPr>
+        <w:ind w:left="1440" w:hanging="360"/>
+      </w:pPr>
+      <w:rPr>
+        <w:rFonts w:ascii="Courier New" w:hAnsi="Courier New" w:cs="Courier New" w:hint="default"/>
+      </w:rPr>
+    </w:lvl>
+    <w:lvl w:ilvl="2" w:tplc="04090005" w:tentative="1">
+      <w:start w:val="1"/>
+      <w:numFmt w:val="bullet"/>
+      <w:lvlText w:val=""/>
+      <w:lvlJc w:val="left"/>
+      <w:pPr>
+        <w:ind w:left="2160" w:hanging="360"/>
+      </w:pPr>
+      <w:rPr>
+        <w:rFonts w:ascii="Wingdings" w:hAnsi="Wingdings" w:hint="default"/>
+      </w:rPr>
+    </w:lvl>
+    <w:lvl w:ilvl="3" w:tplc="04090001" w:tentative="1">
+      <w:start w:val="1"/>
+      <w:numFmt w:val="bullet"/>
+      <w:lvlText w:val=""/>
+      <w:lvlJc w:val="left"/>
+      <w:pPr>
+        <w:ind w:left="2880" w:hanging="360"/>
+      </w:pPr>
+      <w:rPr>
+        <w:rFonts w:ascii="Symbol" w:hAnsi="Symbol" w:hint="default"/>
+      </w:rPr>
+    </w:lvl>
+    <w:lvl w:ilvl="4" w:tplc="04090003" w:tentative="1">
+      <w:start w:val="1"/>
+      <w:numFmt w:val="bullet"/>
+      <w:lvlText w:val="o"/>
+      <w:lvlJc w:val="left"/>
+      <w:pPr>
+        <w:ind w:left="3600" w:hanging="360"/>
+      </w:pPr>
+      <w:rPr>
+        <w:rFonts w:ascii="Courier New" w:hAnsi="Courier New" w:cs="Courier New" w:hint="default"/>
+      </w:rPr>
+    </w:lvl>
+    <w:lvl w:ilvl="5" w:tplc="04090005" w:tentative="1">
+      <w:start w:val="1"/>
+      <w:numFmt w:val="bullet"/>
+      <w:lvlText w:val=""/>
+      <w:lvlJc w:val="left"/>
+      <w:pPr>
+        <w:ind w:left="4320" w:hanging="360"/>
+      </w:pPr>
+      <w:rPr>
+        <w:rFonts w:ascii="Wingdings" w:hAnsi="Wingdings" w:hint="default"/>
+      </w:rPr>
+    </w:lvl>
+    <w:lvl w:ilvl="6" w:tplc="04090001" w:tentative="1">
+      <w:start w:val="1"/>
+      <w:numFmt w:val="bullet"/>
+      <w:lvlText w:val=""/>
+      <w:lvlJc w:val="left"/>
+      <w:pPr>
+        <w:ind w:left="5040" w:hanging="360"/>
+      </w:pPr>
+      <w:rPr>
+        <w:rFonts w:ascii="Symbol" w:hAnsi="Symbol" w:hint="default"/>
+      </w:rPr>
+    </w:lvl>
+    <w:lvl w:ilvl="7" w:tplc="04090003" w:tentative="1">
+      <w:start w:val="1"/>
+      <w:numFmt w:val="bullet"/>
+      <w:lvlText w:val="o"/>
+      <w:lvlJc w:val="left"/>
+      <w:pPr>
+        <w:ind w:left="5760" w:hanging="360"/>
+      </w:pPr>
+      <w:rPr>
+        <w:rFonts w:ascii="Courier New" w:hAnsi="Courier New" w:cs="Courier New" w:hint="default"/>
+      </w:rPr>
+    </w:lvl>
+    <w:lvl w:ilvl="8" w:tplc="04090005" w:tentative="1">
+      <w:start w:val="1"/>
+      <w:numFmt w:val="bullet"/>
+      <w:lvlText w:val=""/>
+      <w:lvlJc w:val="left"/>
+      <w:pPr>
+        <w:ind w:left="6480" w:hanging="360"/>
+      </w:pPr>
+      <w:rPr>
+        <w:rFonts w:ascii="Wingdings" w:hAnsi="Wingdings" w:hint="default"/>
+      </w:rPr>
+    </w:lvl>
+  </w:abstractNum>
+  <w:abstractNum w:abstractNumId="6" w15:restartNumberingAfterBreak="0">
     <w:nsid w:val="34B40BEF"/>
     <w:multiLevelType w:val="hybridMultilevel"/>
     <w:tmpl w:val="FDC2B284"/>
@@ -12070,7 +13053,7 @@
       </w:rPr>
     </w:lvl>
   </w:abstractNum>
-  <w:abstractNum w:abstractNumId="6" w15:restartNumberingAfterBreak="0">
+  <w:abstractNum w:abstractNumId="7" w15:restartNumberingAfterBreak="0">
     <w:nsid w:val="38054AE5"/>
     <w:multiLevelType w:val="hybridMultilevel"/>
     <w:tmpl w:val="0A408616"/>
@@ -12183,7 +13166,7 @@
       </w:rPr>
     </w:lvl>
   </w:abstractNum>
-  <w:abstractNum w:abstractNumId="7" w15:restartNumberingAfterBreak="0">
+  <w:abstractNum w:abstractNumId="8" w15:restartNumberingAfterBreak="0">
     <w:nsid w:val="3BEE5B2B"/>
     <w:multiLevelType w:val="hybridMultilevel"/>
     <w:tmpl w:val="7FDEC68A"/>
@@ -12296,7 +13279,7 @@
       </w:rPr>
     </w:lvl>
   </w:abstractNum>
-  <w:abstractNum w:abstractNumId="8" w15:restartNumberingAfterBreak="0">
+  <w:abstractNum w:abstractNumId="9" w15:restartNumberingAfterBreak="0">
     <w:nsid w:val="3F3C2BB6"/>
     <w:multiLevelType w:val="hybridMultilevel"/>
     <w:tmpl w:val="19B22A8A"/>
@@ -12409,7 +13392,7 @@
       </w:rPr>
     </w:lvl>
   </w:abstractNum>
-  <w:abstractNum w:abstractNumId="9" w15:restartNumberingAfterBreak="0">
+  <w:abstractNum w:abstractNumId="10" w15:restartNumberingAfterBreak="0">
     <w:nsid w:val="4A2778A6"/>
     <w:multiLevelType w:val="multilevel"/>
     <w:tmpl w:val="0409001D"/>
@@ -12501,7 +13484,7 @@
       </w:pPr>
     </w:lvl>
   </w:abstractNum>
-  <w:abstractNum w:abstractNumId="10" w15:restartNumberingAfterBreak="0">
+  <w:abstractNum w:abstractNumId="11" w15:restartNumberingAfterBreak="0">
     <w:nsid w:val="514F7B71"/>
     <w:multiLevelType w:val="hybridMultilevel"/>
     <w:tmpl w:val="79FAF7FA"/>
@@ -12590,7 +13573,120 @@
       </w:pPr>
     </w:lvl>
   </w:abstractNum>
-  <w:abstractNum w:abstractNumId="11" w15:restartNumberingAfterBreak="0">
+  <w:abstractNum w:abstractNumId="12" w15:restartNumberingAfterBreak="0">
+    <w:nsid w:val="63D476E7"/>
+    <w:multiLevelType w:val="hybridMultilevel"/>
+    <w:tmpl w:val="5D202CCC"/>
+    <w:lvl w:ilvl="0" w:tplc="FC82C794">
+      <w:numFmt w:val="bullet"/>
+      <w:lvlText w:val=""/>
+      <w:lvlJc w:val="left"/>
+      <w:pPr>
+        <w:ind w:left="1080" w:hanging="360"/>
+      </w:pPr>
+      <w:rPr>
+        <w:rFonts w:ascii="Symbol" w:eastAsiaTheme="minorHAnsi" w:hAnsi="Symbol" w:cstheme="minorBidi" w:hint="default"/>
+        <w:color w:val="auto"/>
+      </w:rPr>
+    </w:lvl>
+    <w:lvl w:ilvl="1" w:tplc="04090003" w:tentative="1">
+      <w:start w:val="1"/>
+      <w:numFmt w:val="bullet"/>
+      <w:lvlText w:val="o"/>
+      <w:lvlJc w:val="left"/>
+      <w:pPr>
+        <w:ind w:left="1800" w:hanging="360"/>
+      </w:pPr>
+      <w:rPr>
+        <w:rFonts w:ascii="Courier New" w:hAnsi="Courier New" w:cs="Courier New" w:hint="default"/>
+      </w:rPr>
+    </w:lvl>
+    <w:lvl w:ilvl="2" w:tplc="04090005" w:tentative="1">
+      <w:start w:val="1"/>
+      <w:numFmt w:val="bullet"/>
+      <w:lvlText w:val=""/>
+      <w:lvlJc w:val="left"/>
+      <w:pPr>
+        <w:ind w:left="2520" w:hanging="360"/>
+      </w:pPr>
+      <w:rPr>
+        <w:rFonts w:ascii="Wingdings" w:hAnsi="Wingdings" w:hint="default"/>
+      </w:rPr>
+    </w:lvl>
+    <w:lvl w:ilvl="3" w:tplc="04090001" w:tentative="1">
+      <w:start w:val="1"/>
+      <w:numFmt w:val="bullet"/>
+      <w:lvlText w:val=""/>
+      <w:lvlJc w:val="left"/>
+      <w:pPr>
+        <w:ind w:left="3240" w:hanging="360"/>
+      </w:pPr>
+      <w:rPr>
+        <w:rFonts w:ascii="Symbol" w:hAnsi="Symbol" w:hint="default"/>
+      </w:rPr>
+    </w:lvl>
+    <w:lvl w:ilvl="4" w:tplc="04090003" w:tentative="1">
+      <w:start w:val="1"/>
+      <w:numFmt w:val="bullet"/>
+      <w:lvlText w:val="o"/>
+      <w:lvlJc w:val="left"/>
+      <w:pPr>
+        <w:ind w:left="3960" w:hanging="360"/>
+      </w:pPr>
+      <w:rPr>
+        <w:rFonts w:ascii="Courier New" w:hAnsi="Courier New" w:cs="Courier New" w:hint="default"/>
+      </w:rPr>
+    </w:lvl>
+    <w:lvl w:ilvl="5" w:tplc="04090005" w:tentative="1">
+      <w:start w:val="1"/>
+      <w:numFmt w:val="bullet"/>
+      <w:lvlText w:val=""/>
+      <w:lvlJc w:val="left"/>
+      <w:pPr>
+        <w:ind w:left="4680" w:hanging="360"/>
+      </w:pPr>
+      <w:rPr>
+        <w:rFonts w:ascii="Wingdings" w:hAnsi="Wingdings" w:hint="default"/>
+      </w:rPr>
+    </w:lvl>
+    <w:lvl w:ilvl="6" w:tplc="04090001" w:tentative="1">
+      <w:start w:val="1"/>
+      <w:numFmt w:val="bullet"/>
+      <w:lvlText w:val=""/>
+      <w:lvlJc w:val="left"/>
+      <w:pPr>
+        <w:ind w:left="5400" w:hanging="360"/>
+      </w:pPr>
+      <w:rPr>
+        <w:rFonts w:ascii="Symbol" w:hAnsi="Symbol" w:hint="default"/>
+      </w:rPr>
+    </w:lvl>
+    <w:lvl w:ilvl="7" w:tplc="04090003" w:tentative="1">
+      <w:start w:val="1"/>
+      <w:numFmt w:val="bullet"/>
+      <w:lvlText w:val="o"/>
+      <w:lvlJc w:val="left"/>
+      <w:pPr>
+        <w:ind w:left="6120" w:hanging="360"/>
+      </w:pPr>
+      <w:rPr>
+        <w:rFonts w:ascii="Courier New" w:hAnsi="Courier New" w:cs="Courier New" w:hint="default"/>
+      </w:rPr>
+    </w:lvl>
+    <w:lvl w:ilvl="8" w:tplc="04090005" w:tentative="1">
+      <w:start w:val="1"/>
+      <w:numFmt w:val="bullet"/>
+      <w:lvlText w:val=""/>
+      <w:lvlJc w:val="left"/>
+      <w:pPr>
+        <w:ind w:left="6840" w:hanging="360"/>
+      </w:pPr>
+      <w:rPr>
+        <w:rFonts w:ascii="Wingdings" w:hAnsi="Wingdings" w:hint="default"/>
+      </w:rPr>
+    </w:lvl>
+  </w:abstractNum>
+  <w:abstractNum w:abstractNumId="13" w15:restartNumberingAfterBreak="0">
     <w:nsid w:val="645563F2"/>
     <w:multiLevelType w:val="hybridMultilevel"/>
     <w:tmpl w:val="BEC87C3E"/>
@@ -12679,7 +13775,7 @@
       </w:pPr>
     </w:lvl>
   </w:abstractNum>
-  <w:abstractNum w:abstractNumId="12" w15:restartNumberingAfterBreak="0">
+  <w:abstractNum w:abstractNumId="14" w15:restartNumberingAfterBreak="0">
     <w:nsid w:val="77293BE2"/>
     <w:multiLevelType w:val="hybridMultilevel"/>
     <w:tmpl w:val="BEC87C3E"/>
@@ -12769,10 +13865,10 @@
     </w:lvl>
   </w:abstractNum>
   <w:num w:numId="1">
-    <w:abstractNumId w:val="10"/>
+    <w:abstractNumId w:val="11"/>
   </w:num>
   <w:num w:numId="2">
-    <w:abstractNumId w:val="5"/>
+    <w:abstractNumId w:val="6"/>
   </w:num>
   <w:num w:numId="3">
     <w:abstractNumId w:val="1"/>
@@ -12781,16 +13877,16 @@
     <w:abstractNumId w:val="3"/>
   </w:num>
   <w:num w:numId="5">
-    <w:abstractNumId w:val="12"/>
+    <w:abstractNumId w:val="14"/>
   </w:num>
   <w:num w:numId="6">
-    <w:abstractNumId w:val="11"/>
+    <w:abstractNumId w:val="13"/>
   </w:num>
   <w:num w:numId="7">
     <w:abstractNumId w:val="2"/>
   </w:num>
   <w:num w:numId="8">
-    <w:abstractNumId w:val="7"/>
+    <w:abstractNumId w:val="8"/>
   </w:num>
   <w:num w:numId="9">
     <w:abstractNumId w:val="4"/>
@@ -12824,13 +13920,13 @@
     </w:lvlOverride>
   </w:num>
   <w:num w:numId="11">
+    <w:abstractNumId w:val="10"/>
+  </w:num>
+  <w:num w:numId="12">
     <w:abstractNumId w:val="9"/>
   </w:num>
-  <w:num w:numId="12">
-    <w:abstractNumId w:val="8"/>
-  </w:num>
   <w:num w:numId="13">
-    <w:abstractNumId w:val="6"/>
+    <w:abstractNumId w:val="7"/>
   </w:num>
   <w:num w:numId="14">
     <w:abstractNumId w:val="0"/>
@@ -12859,6 +13955,12 @@
     <w:lvlOverride w:ilvl="8">
       <w:startOverride w:val="1"/>
     </w:lvlOverride>
+  </w:num>
+  <w:num w:numId="15">
+    <w:abstractNumId w:val="5"/>
+  </w:num>
+  <w:num w:numId="16">
+    <w:abstractNumId w:val="12"/>
   </w:num>
 </w:numbering>
 </file>

</xml_diff>